<commit_message>
Este es mi segundo commit
</commit_message>
<xml_diff>
--- a/Cornell.docx
+++ b/Cornell.docx
@@ -396,18 +396,8 @@
           <w:sz w:val="18"/>
           <w:szCs w:val="18"/>
         </w:rPr>
-        <w:t xml:space="preserve">’) serán resúmenes de varios capítulos si es necesario, dependiendo del contenido </w:t>
-      </w:r>
-      <w:proofErr w:type="gramStart"/>
-      <w:r>
-        <w:rPr>
-          <w:rFonts w:ascii="Aptos Narrow" w:hAnsi="Aptos Narrow"/>
-          <w:sz w:val="18"/>
-          <w:szCs w:val="18"/>
-        </w:rPr>
-        <w:t>del mismo</w:t>
-      </w:r>
-      <w:proofErr w:type="gramEnd"/>
+        <w:t>’) serán resúmenes de varios capítulos si es necesario, dependiendo del contenido del mismo</w:t>
+      </w:r>
       <w:r>
         <w:rPr>
           <w:rFonts w:ascii="Aptos Narrow" w:hAnsi="Aptos Narrow"/>
@@ -794,33 +784,7 @@
                 <w:szCs w:val="20"/>
                 <w:lang w:val="es-MX"/>
               </w:rPr>
-              <w:t xml:space="preserve">En </w:t>
-            </w:r>
-            <w:proofErr w:type="gramStart"/>
-            <w:r>
-              <w:rPr>
-                <w:rFonts w:ascii="Aptos Narrow" w:hAnsi="Aptos Narrow"/>
-                <w:bCs/>
-                <w:spacing w:val="-2"/>
-                <w:w w:val="105"/>
-                <w:sz w:val="20"/>
-                <w:szCs w:val="20"/>
-                <w:lang w:val="es-MX"/>
-              </w:rPr>
-              <w:t>resumen</w:t>
-            </w:r>
-            <w:proofErr w:type="gramEnd"/>
-            <w:r>
-              <w:rPr>
-                <w:rFonts w:ascii="Aptos Narrow" w:hAnsi="Aptos Narrow"/>
-                <w:bCs/>
-                <w:spacing w:val="-2"/>
-                <w:w w:val="105"/>
-                <w:sz w:val="20"/>
-                <w:szCs w:val="20"/>
-                <w:lang w:val="es-MX"/>
-              </w:rPr>
-              <w:t xml:space="preserve"> estas tres lecciones fueron introductorias, me dieron un poco de contexto y en la tercer lección empezamos por instalar </w:t>
+              <w:t xml:space="preserve">En resumen estas tres lecciones fueron introductorias, me dieron un poco de contexto y en la tercer lección empezamos por instalar </w:t>
             </w:r>
             <w:proofErr w:type="spellStart"/>
             <w:r>
@@ -1220,7 +1184,6 @@
                 <w:lang w:val="es-MX"/>
               </w:rPr>
             </w:pPr>
-            <w:proofErr w:type="gramStart"/>
             <w:r>
               <w:rPr>
                 <w:rFonts w:ascii="Aptos Narrow" w:hAnsi="Aptos Narrow"/>
@@ -1231,20 +1194,7 @@
                 <w:szCs w:val="20"/>
                 <w:lang w:val="es-MX"/>
               </w:rPr>
-              <w:t>A</w:t>
-            </w:r>
-            <w:proofErr w:type="gramEnd"/>
-            <w:r>
-              <w:rPr>
-                <w:rFonts w:ascii="Aptos Narrow" w:hAnsi="Aptos Narrow"/>
-                <w:bCs/>
-                <w:spacing w:val="-2"/>
-                <w:w w:val="105"/>
-                <w:sz w:val="20"/>
-                <w:szCs w:val="20"/>
-                <w:lang w:val="es-MX"/>
-              </w:rPr>
-              <w:t xml:space="preserve"> estado explicando comandos útiles para navegar entre ficheros utilizando el CMD</w:t>
+              <w:t>A estado explicando comandos útiles para navegar entre ficheros utilizando el CMD</w:t>
             </w:r>
             <w:r>
               <w:rPr>
@@ -1608,6 +1558,7 @@
               <w:rPr>
                 <w:rFonts w:ascii="Aptos Narrow" w:hAnsi="Aptos Narrow"/>
                 <w:bCs/>
+                <w:noProof/>
                 <w:sz w:val="20"/>
                 <w:szCs w:val="20"/>
                 <w:lang w:val="es-MX"/>
@@ -1750,6 +1701,7 @@
               <w:rPr>
                 <w:rFonts w:ascii="Aptos Narrow" w:hAnsi="Aptos Narrow"/>
                 <w:bCs/>
+                <w:noProof/>
                 <w:sz w:val="20"/>
                 <w:szCs w:val="20"/>
                 <w:lang w:val="es-MX"/>
@@ -1814,6 +1766,7 @@
               <w:rPr>
                 <w:rFonts w:ascii="Aptos Narrow" w:hAnsi="Aptos Narrow"/>
                 <w:bCs/>
+                <w:noProof/>
                 <w:sz w:val="20"/>
                 <w:szCs w:val="20"/>
                 <w:lang w:val="es-MX"/>
@@ -1968,6 +1921,7 @@
               <w:rPr>
                 <w:rFonts w:ascii="Aptos Narrow" w:hAnsi="Aptos Narrow"/>
                 <w:bCs/>
+                <w:noProof/>
                 <w:sz w:val="20"/>
                 <w:szCs w:val="20"/>
                 <w:lang w:val="es-MX"/>
@@ -2046,7 +2000,6 @@
               </w:rPr>
               <w:t xml:space="preserve"> </w:t>
             </w:r>
-            <w:proofErr w:type="gramStart"/>
             <w:r>
               <w:rPr>
                 <w:rFonts w:ascii="Aptos Narrow" w:hAnsi="Aptos Narrow"/>
@@ -2056,19 +2009,7 @@
                 <w:szCs w:val="20"/>
                 <w:lang w:val="es-MX"/>
               </w:rPr>
-              <w:t>Master</w:t>
-            </w:r>
-            <w:proofErr w:type="gramEnd"/>
-            <w:r>
-              <w:rPr>
-                <w:rFonts w:ascii="Aptos Narrow" w:hAnsi="Aptos Narrow"/>
-                <w:b/>
-                <w:color w:val="156082" w:themeColor="accent1"/>
-                <w:sz w:val="20"/>
-                <w:szCs w:val="20"/>
-                <w:lang w:val="es-MX"/>
-              </w:rPr>
-              <w:t xml:space="preserve"> o </w:t>
+              <w:t xml:space="preserve">Master o </w:t>
             </w:r>
             <w:proofErr w:type="spellStart"/>
             <w:r>
@@ -3795,9 +3736,53 @@
                 <w:szCs w:val="20"/>
                 <w:lang w:val="es-MX"/>
               </w:rPr>
+              <w:t xml:space="preserve"> status</w:t>
+            </w:r>
+            <w:r>
+              <w:rPr>
+                <w:rFonts w:ascii="Aptos Narrow" w:hAnsi="Aptos Narrow"/>
+                <w:bCs/>
+                <w:sz w:val="20"/>
+                <w:szCs w:val="20"/>
+                <w:lang w:val="es-MX"/>
+              </w:rPr>
+              <w:t>: este comando sirve</w:t>
+            </w:r>
+            <w:r>
+              <w:rPr>
+                <w:rFonts w:ascii="Aptos Narrow" w:hAnsi="Aptos Narrow"/>
+                <w:bCs/>
+                <w:sz w:val="20"/>
+                <w:szCs w:val="20"/>
+                <w:lang w:val="es-MX"/>
+              </w:rPr>
+              <w:t xml:space="preserve"> para ver el estado de nuestro directorio, es decir si se han realizado cambios en este.</w:t>
+            </w:r>
+          </w:p>
+          <w:p>
+            <w:pPr>
+              <w:pStyle w:val="TableParagraph"/>
+              <w:ind w:right="546"/>
+              <w:jc w:val="left"/>
+              <w:rPr>
+                <w:rFonts w:ascii="Aptos Narrow" w:hAnsi="Aptos Narrow"/>
+                <w:bCs/>
+                <w:sz w:val="20"/>
+                <w:szCs w:val="20"/>
+                <w:lang w:val="es-MX"/>
+              </w:rPr>
+            </w:pPr>
+            <w:r>
+              <w:rPr>
+                <w:rFonts w:ascii="Aptos Narrow" w:hAnsi="Aptos Narrow"/>
+                <w:bCs/>
+                <w:sz w:val="20"/>
+                <w:szCs w:val="20"/>
+                <w:lang w:val="es-MX"/>
+              </w:rPr>
               <w:t xml:space="preserve"> </w:t>
             </w:r>
-            <w:proofErr w:type="gramStart"/>
+            <w:proofErr w:type="spellStart"/>
             <w:r>
               <w:rPr>
                 <w:rFonts w:ascii="Aptos Narrow" w:hAnsi="Aptos Narrow"/>
@@ -3807,28 +3792,74 @@
                 <w:szCs w:val="20"/>
                 <w:lang w:val="es-MX"/>
               </w:rPr>
-              <w:t>status</w:t>
-            </w:r>
-            <w:proofErr w:type="gramEnd"/>
-            <w:r>
-              <w:rPr>
-                <w:rFonts w:ascii="Aptos Narrow" w:hAnsi="Aptos Narrow"/>
-                <w:bCs/>
-                <w:sz w:val="20"/>
-                <w:szCs w:val="20"/>
-                <w:lang w:val="es-MX"/>
-              </w:rPr>
-              <w:t>: este comando sirve</w:t>
-            </w:r>
-            <w:r>
-              <w:rPr>
-                <w:rFonts w:ascii="Aptos Narrow" w:hAnsi="Aptos Narrow"/>
-                <w:bCs/>
-                <w:sz w:val="20"/>
-                <w:szCs w:val="20"/>
-                <w:lang w:val="es-MX"/>
-              </w:rPr>
-              <w:t xml:space="preserve"> para ver el estado de nuestro directorio, es decir si se han realizado cambios en este.</w:t>
+              <w:t>git</w:t>
+            </w:r>
+            <w:proofErr w:type="spellEnd"/>
+            <w:r>
+              <w:rPr>
+                <w:rFonts w:ascii="Aptos Narrow" w:hAnsi="Aptos Narrow"/>
+                <w:b/>
+                <w:color w:val="156082" w:themeColor="accent1"/>
+                <w:sz w:val="20"/>
+                <w:szCs w:val="20"/>
+                <w:lang w:val="es-MX"/>
+              </w:rPr>
+              <w:t xml:space="preserve"> </w:t>
+            </w:r>
+            <w:proofErr w:type="spellStart"/>
+            <w:r>
+              <w:rPr>
+                <w:rFonts w:ascii="Aptos Narrow" w:hAnsi="Aptos Narrow"/>
+                <w:b/>
+                <w:color w:val="156082" w:themeColor="accent1"/>
+                <w:sz w:val="20"/>
+                <w:szCs w:val="20"/>
+                <w:lang w:val="es-MX"/>
+              </w:rPr>
+              <w:t>add</w:t>
+            </w:r>
+            <w:proofErr w:type="spellEnd"/>
+            <w:r>
+              <w:rPr>
+                <w:rFonts w:ascii="Aptos Narrow" w:hAnsi="Aptos Narrow"/>
+                <w:bCs/>
+                <w:sz w:val="20"/>
+                <w:szCs w:val="20"/>
+                <w:lang w:val="es-MX"/>
+              </w:rPr>
+              <w:t xml:space="preserve">: </w:t>
+            </w:r>
+            <w:r>
+              <w:rPr>
+                <w:rFonts w:ascii="Aptos Narrow" w:hAnsi="Aptos Narrow"/>
+                <w:bCs/>
+                <w:sz w:val="20"/>
+                <w:szCs w:val="20"/>
+                <w:lang w:val="es-MX"/>
+              </w:rPr>
+              <w:t xml:space="preserve">es el puente entre tu directorio de trabajo y el área de preparación. Su función principal es seleccionar y preparar los cambios que deseas incluir en el próximo </w:t>
+            </w:r>
+            <w:proofErr w:type="spellStart"/>
+            <w:r>
+              <w:rPr>
+                <w:rFonts w:ascii="Aptos Narrow" w:hAnsi="Aptos Narrow"/>
+                <w:bCs/>
+                <w:sz w:val="20"/>
+                <w:szCs w:val="20"/>
+                <w:lang w:val="es-MX"/>
+              </w:rPr>
+              <w:t>commit</w:t>
+            </w:r>
+            <w:proofErr w:type="spellEnd"/>
+            <w:r>
+              <w:rPr>
+                <w:rFonts w:ascii="Aptos Narrow" w:hAnsi="Aptos Narrow"/>
+                <w:bCs/>
+                <w:sz w:val="20"/>
+                <w:szCs w:val="20"/>
+                <w:lang w:val="es-MX"/>
+              </w:rPr>
+              <w:t>.</w:t>
             </w:r>
           </w:p>
           <w:p>

</xml_diff>